<commit_message>
Documentos del sprint 3
</commit_message>
<xml_diff>
--- a/Documentación/Sprint 2/ProductBacklog_v2.docx
+++ b/Documentación/Sprint 2/ProductBacklog_v2.docx
@@ -2,6 +2,26 @@
 <file path=word/document.xml><?xml version="1.0" encoding="utf-8"?>
 <w:document xmlns:wpc="http://schemas.microsoft.com/office/word/2010/wordprocessingCanvas" xmlns:mc="http://schemas.openxmlformats.org/markup-compatibility/2006" xmlns:o="urn:schemas-microsoft-com:office:office" xmlns:r="http://schemas.openxmlformats.org/officeDocument/2006/relationships" xmlns:m="http://schemas.openxmlformats.org/officeDocument/2006/math" xmlns:v="urn:schemas-microsoft-com:vml" xmlns:wp14="http://schemas.microsoft.com/office/word/2010/wordprocessingDrawing" xmlns:wp="http://schemas.openxmlformats.org/drawingml/2006/wordprocessingDrawing" xmlns:w10="urn:schemas-microsoft-com:office:word" xmlns:w="http://schemas.openxmlformats.org/wordprocessingml/2006/main" xmlns:w14="http://schemas.microsoft.com/office/word/2010/wordml" xmlns:w15="http://schemas.microsoft.com/office/word/2012/wordml" xmlns:wpg="http://schemas.microsoft.com/office/word/2010/wordprocessingGroup" xmlns:wpi="http://schemas.microsoft.com/office/word/2010/wordprocessingInk" xmlns:wne="http://schemas.microsoft.com/office/word/2006/wordml" xmlns:wps="http://schemas.microsoft.com/office/word/2010/wordprocessingShape" mc:Ignorable="w14 w15 wp14">
   <w:body>
+    <w:p>
+      <w:pPr>
+        <w:pStyle w:val="Standard"/>
+        <w:spacing w:line="240" w:lineRule="auto"/>
+        <w:jc w:val="center"/>
+        <w:rPr>
+          <w:rFonts w:ascii="Times New Roman" w:hAnsi="Times New Roman" w:cs="Times New Roman"/>
+          <w:b/>
+          <w:sz w:val="24"/>
+        </w:rPr>
+      </w:pPr>
+      <w:r>
+        <w:rPr>
+          <w:rFonts w:ascii="Times New Roman" w:hAnsi="Times New Roman" w:cs="Times New Roman"/>
+          <w:b/>
+          <w:sz w:val="24"/>
+        </w:rPr>
+        <w:t>PRODUCT BACKLOG</w:t>
+      </w:r>
+    </w:p>
     <w:p>
       <w:pPr>
         <w:pStyle w:val="Standard"/>
@@ -19,66 +39,10 @@
           <w:b/>
           <w:sz w:val="24"/>
         </w:rPr>
-        <w:t>GROOMING</w:t>
-      </w:r>
-    </w:p>
-    <w:p>
-      <w:pPr>
-        <w:pStyle w:val="Standard"/>
-        <w:spacing w:line="480" w:lineRule="auto"/>
-        <w:jc w:val="center"/>
-        <w:rPr>
-          <w:rFonts w:ascii="Times New Roman" w:hAnsi="Times New Roman" w:cs="Times New Roman"/>
-          <w:b/>
-          <w:sz w:val="24"/>
-        </w:rPr>
-      </w:pPr>
-      <w:r>
-        <w:rPr>
-          <w:rFonts w:ascii="Times New Roman" w:hAnsi="Times New Roman" w:cs="Times New Roman"/>
-          <w:b/>
-          <w:sz w:val="24"/>
-        </w:rPr>
         <w:t>16 de Marzo de 2016</w:t>
       </w:r>
-    </w:p>
-    <w:p>
-      <w:pPr>
-        <w:pStyle w:val="Standard"/>
-        <w:spacing w:line="480" w:lineRule="auto"/>
-        <w:jc w:val="both"/>
-        <w:rPr>
-          <w:rFonts w:ascii="Times New Roman" w:hAnsi="Times New Roman" w:cs="Times New Roman"/>
-          <w:sz w:val="24"/>
-        </w:rPr>
-      </w:pPr>
-      <w:r>
-        <w:rPr>
-          <w:rFonts w:ascii="Times New Roman" w:hAnsi="Times New Roman" w:cs="Times New Roman"/>
-          <w:sz w:val="24"/>
-        </w:rPr>
-        <w:t xml:space="preserve">La siguiente tabla muestra el resultado del análisis hecho por el equipo de trabajo, después de llevada a cabo la retrospectiva. </w:t>
-      </w:r>
-    </w:p>
-    <w:p>
-      <w:pPr>
-        <w:pStyle w:val="Standard"/>
-        <w:spacing w:line="240" w:lineRule="auto"/>
-        <w:jc w:val="center"/>
-        <w:rPr>
-          <w:rFonts w:ascii="Times New Roman" w:hAnsi="Times New Roman" w:cs="Times New Roman"/>
-          <w:b/>
-          <w:sz w:val="24"/>
-        </w:rPr>
-      </w:pPr>
-      <w:r>
-        <w:rPr>
-          <w:rFonts w:ascii="Times New Roman" w:hAnsi="Times New Roman" w:cs="Times New Roman"/>
-          <w:b/>
-          <w:sz w:val="24"/>
-        </w:rPr>
-        <w:t>PRODUCT BACKLOG</w:t>
-      </w:r>
+      <w:bookmarkStart w:id="0" w:name="_GoBack"/>
+      <w:bookmarkEnd w:id="0"/>
     </w:p>
     <w:p>
       <w:pPr>
@@ -1775,8 +1739,6 @@
           <w:sz w:val="24"/>
         </w:rPr>
       </w:pPr>
-      <w:bookmarkStart w:id="0" w:name="_GoBack"/>
-      <w:bookmarkEnd w:id="0"/>
     </w:p>
     <w:p>
       <w:pPr>

</xml_diff>